<commit_message>
Removed tempoerary files in meeting notes folder and added finalized document
</commit_message>
<xml_diff>
--- a/Meeting Notes/2021-01-19/Notes.docx
+++ b/Meeting Notes/2021-01-19/Notes.docx
@@ -932,7 +932,10 @@
         </w:numPr>
       </w:pPr>
       <w:r>
-        <w:t>Thursdays at 6:15-6:30ish pm</w:t>
+        <w:t xml:space="preserve">Thursdays at 6:15-6:30ish </w:t>
+      </w:r>
+      <w:r>
+        <w:t>PM</w:t>
       </w:r>
     </w:p>
     <w:sectPr>

</xml_diff>